<commit_message>
sua ban thiet ke
</commit_message>
<xml_diff>
--- a/Tai_lieu_thiet_ke/MIS30071.01_ThietKe.docx
+++ b/Tai_lieu_thiet_ke/MIS30071.01_ThietKe.docx
@@ -13,15 +13,7 @@
           <w:sz w:val="26"/>
           <w:szCs w:val="26"/>
         </w:rPr>
-        <w:t>Project name</w:t>
-      </w:r>
-      <w:r>
-        <w:rPr>
-          <w:color w:val="000000"/>
-          <w:sz w:val="26"/>
-          <w:szCs w:val="26"/>
-        </w:rPr>
-        <w:t>: Quản lý phòng trọ cho Anh Tường</w:t>
+        <w:t>Project name: Quản lý phòng trọ cho Anh Tường</w:t>
       </w:r>
     </w:p>
     <w:p>
@@ -82,17 +74,7 @@
           <w:sz w:val="26"/>
           <w:szCs w:val="26"/>
         </w:rPr>
-        <w:t xml:space="preserve">Project Code: </w:t>
-      </w:r>
-      <w:r>
-        <w:rPr>
-          <w:b/>
-          <w:bCs/>
-          <w:color w:val="000000"/>
-          <w:sz w:val="26"/>
-          <w:szCs w:val="26"/>
-        </w:rPr>
-        <w:t>TTNTHOUSE</w:t>
+        <w:t>Project Code: TTNTHOUSE</w:t>
       </w:r>
     </w:p>
     <w:p>
@@ -116,17 +98,7 @@
           <w:sz w:val="26"/>
           <w:szCs w:val="26"/>
         </w:rPr>
-        <w:t xml:space="preserve">Document Code: </w:t>
-      </w:r>
-      <w:r>
-        <w:rPr>
-          <w:b/>
-          <w:bCs/>
-          <w:color w:val="000000"/>
-          <w:sz w:val="26"/>
-          <w:szCs w:val="26"/>
-        </w:rPr>
-        <w:t>MIS30071.01_ThietKe</w:t>
+        <w:t>Document Code: MIS30071.01_ThietKe</w:t>
       </w:r>
     </w:p>
     <w:p>
@@ -155,15 +127,7 @@
           <w:sz w:val="26"/>
           <w:szCs w:val="26"/>
         </w:rPr>
-        <w:t>     </w:t>
-      </w:r>
-      <w:r>
-        <w:rPr>
-          <w:color w:val="000000"/>
-          <w:sz w:val="26"/>
-          <w:szCs w:val="26"/>
-        </w:rPr>
-        <w:t>Mis30071.01 - Team 1 – 46K21.3</w:t>
+        <w:t>     Mis30071.01 - Team 1 – 46K21.3</w:t>
       </w:r>
     </w:p>
     <w:p>
@@ -297,15 +261,7 @@
           <w:sz w:val="26"/>
           <w:szCs w:val="26"/>
         </w:rPr>
-        <w:t>Team Leader</w:t>
-      </w:r>
-      <w:r>
-        <w:rPr>
-          <w:color w:val="000000"/>
-          <w:sz w:val="26"/>
-          <w:szCs w:val="26"/>
-        </w:rPr>
-        <w:t>: Nguyễn Quốc Nguyên</w:t>
+        <w:t>Team Leader: Nguyễn Quốc Nguyên</w:t>
       </w:r>
     </w:p>
     <w:p>
@@ -329,15 +285,7 @@
           <w:sz w:val="26"/>
           <w:szCs w:val="26"/>
         </w:rPr>
-        <w:t>       </w:t>
-      </w:r>
-      <w:r>
-        <w:rPr>
-          <w:color w:val="000000"/>
-          <w:sz w:val="26"/>
-          <w:szCs w:val="26"/>
-        </w:rPr>
-        <w:t xml:space="preserve">Khách hàng Nguyễn Tường </w:t>
+        <w:t xml:space="preserve">       Khách hàng Nguyễn Tường </w:t>
       </w:r>
     </w:p>
     <w:p>
@@ -456,10 +404,10 @@
           <w:lang w:val="en-US"/>
         </w:rPr>
         <w:drawing>
-          <wp:inline distT="0" distB="0" distL="0" distR="0" wp14:anchorId="644CF571" wp14:editId="60F069E4">
-            <wp:extent cx="4926842" cy="8047618"/>
-            <wp:effectExtent l="0" t="0" r="7620" b="0"/>
-            <wp:docPr id="6" name="Picture 6"/>
+          <wp:inline distT="0" distB="0" distL="0" distR="0" wp14:anchorId="6837697A" wp14:editId="5A5B863F">
+            <wp:extent cx="4957705" cy="8086298"/>
+            <wp:effectExtent l="0" t="0" r="0" b="0"/>
+            <wp:docPr id="2" name="Picture 2"/>
             <wp:cNvGraphicFramePr>
               <a:graphicFrameLocks xmlns:a="http://schemas.openxmlformats.org/drawingml/2006/main" noChangeAspect="1"/>
             </wp:cNvGraphicFramePr>
@@ -467,7 +415,7 @@
               <a:graphicData uri="http://schemas.openxmlformats.org/drawingml/2006/picture">
                 <pic:pic xmlns:pic="http://schemas.openxmlformats.org/drawingml/2006/picture">
                   <pic:nvPicPr>
-                    <pic:cNvPr id="0" name="Picture 4"/>
+                    <pic:cNvPr id="0" name="Picture 1"/>
                     <pic:cNvPicPr>
                       <a:picLocks noChangeAspect="1" noChangeArrowheads="1"/>
                     </pic:cNvPicPr>
@@ -488,7 +436,7 @@
                   <pic:spPr bwMode="auto">
                     <a:xfrm>
                       <a:off x="0" y="0"/>
-                      <a:ext cx="4947098" cy="8080705"/>
+                      <a:ext cx="4973444" cy="8111969"/>
                     </a:xfrm>
                     <a:prstGeom prst="rect">
                       <a:avLst/>

</xml_diff>

<commit_message>
Hoan Thien ban word
</commit_message>
<xml_diff>
--- a/Tai_lieu_thiet_ke/MIS30071.01_ThietKe.docx
+++ b/Tai_lieu_thiet_ke/MIS30071.01_ThietKe.docx
@@ -299,6 +299,794 @@
           <w:szCs w:val="26"/>
         </w:rPr>
       </w:pPr>
+    </w:p>
+    <w:p>
+      <w:pPr>
+        <w:spacing w:after="160" w:line="259" w:lineRule="auto"/>
+        <w:rPr>
+          <w:rFonts w:ascii="Times New Roman" w:eastAsia="Times New Roman" w:hAnsi="Times New Roman" w:cs="Times New Roman"/>
+          <w:b/>
+          <w:bCs/>
+          <w:sz w:val="26"/>
+          <w:szCs w:val="26"/>
+        </w:rPr>
+      </w:pPr>
+    </w:p>
+    <w:p>
+      <w:pPr>
+        <w:spacing w:after="160" w:line="259" w:lineRule="auto"/>
+        <w:rPr>
+          <w:rFonts w:ascii="Times New Roman" w:eastAsia="Times New Roman" w:hAnsi="Times New Roman" w:cs="Times New Roman"/>
+          <w:b/>
+          <w:bCs/>
+          <w:sz w:val="26"/>
+          <w:szCs w:val="26"/>
+          <w:lang w:val="en-US"/>
+        </w:rPr>
+      </w:pPr>
+      <w:r>
+        <w:rPr>
+          <w:rFonts w:ascii="Times New Roman" w:eastAsia="Times New Roman" w:hAnsi="Times New Roman" w:cs="Times New Roman"/>
+          <w:b/>
+          <w:bCs/>
+          <w:sz w:val="26"/>
+          <w:szCs w:val="26"/>
+          <w:lang w:val="en-US"/>
+        </w:rPr>
+        <w:t>Table of contents</w:t>
+      </w:r>
+    </w:p>
+    <w:sdt>
+      <w:sdtPr>
+        <w:id w:val="-1639411343"/>
+        <w:docPartObj>
+          <w:docPartGallery w:val="Table of Contents"/>
+          <w:docPartUnique/>
+        </w:docPartObj>
+      </w:sdtPr>
+      <w:sdtEndPr>
+        <w:rPr>
+          <w:rFonts w:ascii="Arial" w:eastAsia="Arial" w:hAnsi="Arial" w:cs="Arial"/>
+          <w:b/>
+          <w:bCs/>
+          <w:noProof/>
+          <w:color w:val="auto"/>
+          <w:sz w:val="22"/>
+          <w:szCs w:val="22"/>
+          <w:lang w:val="vi"/>
+        </w:rPr>
+      </w:sdtEndPr>
+      <w:sdtContent>
+        <w:p>
+          <w:pPr>
+            <w:pStyle w:val="TOCHeading"/>
+          </w:pPr>
+        </w:p>
+        <w:p>
+          <w:pPr>
+            <w:pStyle w:val="TOC1"/>
+            <w:tabs>
+              <w:tab w:val="right" w:leader="dot" w:pos="9019"/>
+            </w:tabs>
+            <w:rPr>
+              <w:rFonts w:asciiTheme="minorHAnsi" w:eastAsiaTheme="minorEastAsia" w:hAnsiTheme="minorHAnsi" w:cstheme="minorBidi"/>
+              <w:noProof/>
+              <w:lang w:val="en-US"/>
+            </w:rPr>
+          </w:pPr>
+          <w:r>
+            <w:fldChar w:fldCharType="begin"/>
+          </w:r>
+          <w:r>
+            <w:instrText xml:space="preserve"> TOC \o "1-3" \h \z \u </w:instrText>
+          </w:r>
+          <w:r>
+            <w:fldChar w:fldCharType="separate"/>
+          </w:r>
+          <w:hyperlink w:anchor="_Toc103522364" w:history="1">
+            <w:r>
+              <w:rPr>
+                <w:rStyle w:val="Hyperlink"/>
+                <w:rFonts w:eastAsia="Times New Roman"/>
+                <w:noProof/>
+              </w:rPr>
+              <w:t>7.</w:t>
+            </w:r>
+            <w:r>
+              <w:rPr>
+                <w:rStyle w:val="Hyperlink"/>
+                <w:rFonts w:eastAsia="Times New Roman"/>
+                <w:noProof/>
+                <w:lang w:val="en-US"/>
+              </w:rPr>
+              <w:t>THIẾT KẾ</w:t>
+            </w:r>
+            <w:r>
+              <w:rPr>
+                <w:noProof/>
+                <w:webHidden/>
+              </w:rPr>
+              <w:tab/>
+            </w:r>
+            <w:r>
+              <w:rPr>
+                <w:noProof/>
+                <w:webHidden/>
+              </w:rPr>
+              <w:fldChar w:fldCharType="begin"/>
+            </w:r>
+            <w:r>
+              <w:rPr>
+                <w:noProof/>
+                <w:webHidden/>
+              </w:rPr>
+              <w:instrText xml:space="preserve"> PAGEREF _Toc103522364 \h </w:instrText>
+            </w:r>
+            <w:r>
+              <w:rPr>
+                <w:noProof/>
+                <w:webHidden/>
+              </w:rPr>
+            </w:r>
+            <w:r>
+              <w:rPr>
+                <w:noProof/>
+                <w:webHidden/>
+              </w:rPr>
+              <w:fldChar w:fldCharType="separate"/>
+            </w:r>
+            <w:r>
+              <w:rPr>
+                <w:noProof/>
+                <w:webHidden/>
+              </w:rPr>
+              <w:t>2</w:t>
+            </w:r>
+            <w:r>
+              <w:rPr>
+                <w:noProof/>
+                <w:webHidden/>
+              </w:rPr>
+              <w:fldChar w:fldCharType="end"/>
+            </w:r>
+          </w:hyperlink>
+        </w:p>
+        <w:p>
+          <w:pPr>
+            <w:pStyle w:val="TOC2"/>
+            <w:tabs>
+              <w:tab w:val="right" w:leader="dot" w:pos="9019"/>
+            </w:tabs>
+            <w:rPr>
+              <w:rFonts w:asciiTheme="minorHAnsi" w:eastAsiaTheme="minorEastAsia" w:hAnsiTheme="minorHAnsi" w:cstheme="minorBidi"/>
+              <w:noProof/>
+              <w:lang w:val="en-US"/>
+            </w:rPr>
+          </w:pPr>
+          <w:hyperlink w:anchor="_Toc103522365" w:history="1">
+            <w:r>
+              <w:rPr>
+                <w:rStyle w:val="Hyperlink"/>
+                <w:rFonts w:eastAsia="Times New Roman"/>
+                <w:noProof/>
+                <w:lang w:val="en-US"/>
+              </w:rPr>
+              <w:t>7.1 Kiến trúc</w:t>
+            </w:r>
+            <w:r>
+              <w:rPr>
+                <w:noProof/>
+                <w:webHidden/>
+              </w:rPr>
+              <w:tab/>
+            </w:r>
+            <w:r>
+              <w:rPr>
+                <w:noProof/>
+                <w:webHidden/>
+              </w:rPr>
+              <w:fldChar w:fldCharType="begin"/>
+            </w:r>
+            <w:r>
+              <w:rPr>
+                <w:noProof/>
+                <w:webHidden/>
+              </w:rPr>
+              <w:instrText xml:space="preserve"> PAGEREF _Toc103522365 \h </w:instrText>
+            </w:r>
+            <w:r>
+              <w:rPr>
+                <w:noProof/>
+                <w:webHidden/>
+              </w:rPr>
+            </w:r>
+            <w:r>
+              <w:rPr>
+                <w:noProof/>
+                <w:webHidden/>
+              </w:rPr>
+              <w:fldChar w:fldCharType="separate"/>
+            </w:r>
+            <w:r>
+              <w:rPr>
+                <w:noProof/>
+                <w:webHidden/>
+              </w:rPr>
+              <w:t>2</w:t>
+            </w:r>
+            <w:r>
+              <w:rPr>
+                <w:noProof/>
+                <w:webHidden/>
+              </w:rPr>
+              <w:fldChar w:fldCharType="end"/>
+            </w:r>
+          </w:hyperlink>
+        </w:p>
+        <w:p>
+          <w:pPr>
+            <w:pStyle w:val="TOC2"/>
+            <w:tabs>
+              <w:tab w:val="right" w:leader="dot" w:pos="9019"/>
+            </w:tabs>
+            <w:rPr>
+              <w:rFonts w:asciiTheme="minorHAnsi" w:eastAsiaTheme="minorEastAsia" w:hAnsiTheme="minorHAnsi" w:cstheme="minorBidi"/>
+              <w:noProof/>
+              <w:lang w:val="en-US"/>
+            </w:rPr>
+          </w:pPr>
+          <w:hyperlink w:anchor="_Toc103522366" w:history="1">
+            <w:r>
+              <w:rPr>
+                <w:rStyle w:val="Hyperlink"/>
+                <w:rFonts w:eastAsia="Times New Roman"/>
+                <w:noProof/>
+              </w:rPr>
+              <w:t>7.</w:t>
+            </w:r>
+            <w:r>
+              <w:rPr>
+                <w:rStyle w:val="Hyperlink"/>
+                <w:rFonts w:eastAsia="Times New Roman"/>
+                <w:noProof/>
+                <w:lang w:val="en-US"/>
+              </w:rPr>
+              <w:t>2</w:t>
+            </w:r>
+            <w:r>
+              <w:rPr>
+                <w:rStyle w:val="Hyperlink"/>
+                <w:rFonts w:eastAsia="Times New Roman"/>
+                <w:noProof/>
+              </w:rPr>
+              <w:t xml:space="preserve"> D</w:t>
+            </w:r>
+            <w:r>
+              <w:rPr>
+                <w:rStyle w:val="Hyperlink"/>
+                <w:rFonts w:eastAsia="Times New Roman"/>
+                <w:noProof/>
+                <w:lang w:val="en-US"/>
+              </w:rPr>
+              <w:t>atabase</w:t>
+            </w:r>
+            <w:r>
+              <w:rPr>
+                <w:noProof/>
+                <w:webHidden/>
+              </w:rPr>
+              <w:tab/>
+            </w:r>
+            <w:r>
+              <w:rPr>
+                <w:noProof/>
+                <w:webHidden/>
+              </w:rPr>
+              <w:fldChar w:fldCharType="begin"/>
+            </w:r>
+            <w:r>
+              <w:rPr>
+                <w:noProof/>
+                <w:webHidden/>
+              </w:rPr>
+              <w:instrText xml:space="preserve"> PAGEREF _Toc103522366 \h </w:instrText>
+            </w:r>
+            <w:r>
+              <w:rPr>
+                <w:noProof/>
+                <w:webHidden/>
+              </w:rPr>
+            </w:r>
+            <w:r>
+              <w:rPr>
+                <w:noProof/>
+                <w:webHidden/>
+              </w:rPr>
+              <w:fldChar w:fldCharType="separate"/>
+            </w:r>
+            <w:r>
+              <w:rPr>
+                <w:noProof/>
+                <w:webHidden/>
+              </w:rPr>
+              <w:t>3</w:t>
+            </w:r>
+            <w:r>
+              <w:rPr>
+                <w:noProof/>
+                <w:webHidden/>
+              </w:rPr>
+              <w:fldChar w:fldCharType="end"/>
+            </w:r>
+          </w:hyperlink>
+        </w:p>
+        <w:p>
+          <w:pPr>
+            <w:pStyle w:val="TOC2"/>
+            <w:tabs>
+              <w:tab w:val="right" w:leader="dot" w:pos="9019"/>
+            </w:tabs>
+            <w:rPr>
+              <w:rFonts w:asciiTheme="minorHAnsi" w:eastAsiaTheme="minorEastAsia" w:hAnsiTheme="minorHAnsi" w:cstheme="minorBidi"/>
+              <w:noProof/>
+              <w:lang w:val="en-US"/>
+            </w:rPr>
+          </w:pPr>
+          <w:hyperlink w:anchor="_Toc103522367" w:history="1">
+            <w:r>
+              <w:rPr>
+                <w:rStyle w:val="Hyperlink"/>
+                <w:rFonts w:eastAsia="Times New Roman"/>
+                <w:noProof/>
+              </w:rPr>
+              <w:t>7.</w:t>
+            </w:r>
+            <w:r>
+              <w:rPr>
+                <w:rStyle w:val="Hyperlink"/>
+                <w:rFonts w:eastAsia="Times New Roman"/>
+                <w:noProof/>
+                <w:lang w:val="en-US"/>
+              </w:rPr>
+              <w:t>3</w:t>
+            </w:r>
+            <w:r>
+              <w:rPr>
+                <w:rStyle w:val="Hyperlink"/>
+                <w:rFonts w:eastAsia="Times New Roman"/>
+                <w:noProof/>
+              </w:rPr>
+              <w:t xml:space="preserve"> </w:t>
+            </w:r>
+            <w:r>
+              <w:rPr>
+                <w:rStyle w:val="Hyperlink"/>
+                <w:rFonts w:eastAsia="Times New Roman"/>
+                <w:noProof/>
+                <w:lang w:val="en-US"/>
+              </w:rPr>
+              <w:t>Class</w:t>
+            </w:r>
+            <w:r>
+              <w:rPr>
+                <w:noProof/>
+                <w:webHidden/>
+              </w:rPr>
+              <w:tab/>
+            </w:r>
+            <w:r>
+              <w:rPr>
+                <w:noProof/>
+                <w:webHidden/>
+              </w:rPr>
+              <w:fldChar w:fldCharType="begin"/>
+            </w:r>
+            <w:r>
+              <w:rPr>
+                <w:noProof/>
+                <w:webHidden/>
+              </w:rPr>
+              <w:instrText xml:space="preserve"> PAGEREF _Toc103522367 \h </w:instrText>
+            </w:r>
+            <w:r>
+              <w:rPr>
+                <w:noProof/>
+                <w:webHidden/>
+              </w:rPr>
+            </w:r>
+            <w:r>
+              <w:rPr>
+                <w:noProof/>
+                <w:webHidden/>
+              </w:rPr>
+              <w:fldChar w:fldCharType="separate"/>
+            </w:r>
+            <w:r>
+              <w:rPr>
+                <w:noProof/>
+                <w:webHidden/>
+              </w:rPr>
+              <w:t>4</w:t>
+            </w:r>
+            <w:r>
+              <w:rPr>
+                <w:noProof/>
+                <w:webHidden/>
+              </w:rPr>
+              <w:fldChar w:fldCharType="end"/>
+            </w:r>
+          </w:hyperlink>
+        </w:p>
+        <w:p>
+          <w:pPr>
+            <w:pStyle w:val="TOC2"/>
+            <w:tabs>
+              <w:tab w:val="right" w:leader="dot" w:pos="9019"/>
+            </w:tabs>
+            <w:rPr>
+              <w:rFonts w:asciiTheme="minorHAnsi" w:eastAsiaTheme="minorEastAsia" w:hAnsiTheme="minorHAnsi" w:cstheme="minorBidi"/>
+              <w:noProof/>
+              <w:lang w:val="en-US"/>
+            </w:rPr>
+          </w:pPr>
+          <w:hyperlink w:anchor="_Toc103522368" w:history="1">
+            <w:r>
+              <w:rPr>
+                <w:rStyle w:val="Hyperlink"/>
+                <w:rFonts w:eastAsia="Times New Roman"/>
+                <w:noProof/>
+              </w:rPr>
+              <w:t>7.</w:t>
+            </w:r>
+            <w:r>
+              <w:rPr>
+                <w:rStyle w:val="Hyperlink"/>
+                <w:rFonts w:eastAsia="Times New Roman"/>
+                <w:noProof/>
+                <w:lang w:val="en-US"/>
+              </w:rPr>
+              <w:t>4</w:t>
+            </w:r>
+            <w:r>
+              <w:rPr>
+                <w:rStyle w:val="Hyperlink"/>
+                <w:rFonts w:eastAsia="Times New Roman"/>
+                <w:noProof/>
+              </w:rPr>
+              <w:t xml:space="preserve"> </w:t>
+            </w:r>
+            <w:r>
+              <w:rPr>
+                <w:rStyle w:val="Hyperlink"/>
+                <w:rFonts w:eastAsia="Times New Roman"/>
+                <w:noProof/>
+                <w:lang w:val="en-US"/>
+              </w:rPr>
+              <w:t>Mockup UI</w:t>
+            </w:r>
+            <w:r>
+              <w:rPr>
+                <w:noProof/>
+                <w:webHidden/>
+              </w:rPr>
+              <w:tab/>
+            </w:r>
+            <w:r>
+              <w:rPr>
+                <w:noProof/>
+                <w:webHidden/>
+              </w:rPr>
+              <w:fldChar w:fldCharType="begin"/>
+            </w:r>
+            <w:r>
+              <w:rPr>
+                <w:noProof/>
+                <w:webHidden/>
+              </w:rPr>
+              <w:instrText xml:space="preserve"> PAGEREF _Toc103522368 \h </w:instrText>
+            </w:r>
+            <w:r>
+              <w:rPr>
+                <w:noProof/>
+                <w:webHidden/>
+              </w:rPr>
+            </w:r>
+            <w:r>
+              <w:rPr>
+                <w:noProof/>
+                <w:webHidden/>
+              </w:rPr>
+              <w:fldChar w:fldCharType="separate"/>
+            </w:r>
+            <w:r>
+              <w:rPr>
+                <w:noProof/>
+                <w:webHidden/>
+              </w:rPr>
+              <w:t>5</w:t>
+            </w:r>
+            <w:r>
+              <w:rPr>
+                <w:noProof/>
+                <w:webHidden/>
+              </w:rPr>
+              <w:fldChar w:fldCharType="end"/>
+            </w:r>
+          </w:hyperlink>
+        </w:p>
+        <w:p>
+          <w:pPr>
+            <w:pStyle w:val="TOC3"/>
+            <w:tabs>
+              <w:tab w:val="right" w:leader="dot" w:pos="9019"/>
+            </w:tabs>
+            <w:rPr>
+              <w:rFonts w:asciiTheme="minorHAnsi" w:eastAsiaTheme="minorEastAsia" w:hAnsiTheme="minorHAnsi" w:cstheme="minorBidi"/>
+              <w:noProof/>
+              <w:lang w:val="en-US"/>
+            </w:rPr>
+          </w:pPr>
+          <w:hyperlink w:anchor="_Toc103522369" w:history="1">
+            <w:r>
+              <w:rPr>
+                <w:rStyle w:val="Hyperlink"/>
+                <w:rFonts w:eastAsia="Times New Roman"/>
+                <w:noProof/>
+                <w:lang w:val="en-US"/>
+              </w:rPr>
+              <w:t>7.4.1 Sitemap</w:t>
+            </w:r>
+            <w:r>
+              <w:rPr>
+                <w:noProof/>
+                <w:webHidden/>
+              </w:rPr>
+              <w:tab/>
+            </w:r>
+            <w:r>
+              <w:rPr>
+                <w:noProof/>
+                <w:webHidden/>
+              </w:rPr>
+              <w:fldChar w:fldCharType="begin"/>
+            </w:r>
+            <w:r>
+              <w:rPr>
+                <w:noProof/>
+                <w:webHidden/>
+              </w:rPr>
+              <w:instrText xml:space="preserve"> PAGEREF _Toc103522369 \h </w:instrText>
+            </w:r>
+            <w:r>
+              <w:rPr>
+                <w:noProof/>
+                <w:webHidden/>
+              </w:rPr>
+            </w:r>
+            <w:r>
+              <w:rPr>
+                <w:noProof/>
+                <w:webHidden/>
+              </w:rPr>
+              <w:fldChar w:fldCharType="separate"/>
+            </w:r>
+            <w:r>
+              <w:rPr>
+                <w:noProof/>
+                <w:webHidden/>
+              </w:rPr>
+              <w:t>5</w:t>
+            </w:r>
+            <w:r>
+              <w:rPr>
+                <w:noProof/>
+                <w:webHidden/>
+              </w:rPr>
+              <w:fldChar w:fldCharType="end"/>
+            </w:r>
+          </w:hyperlink>
+        </w:p>
+        <w:p>
+          <w:pPr>
+            <w:pStyle w:val="TOC3"/>
+            <w:tabs>
+              <w:tab w:val="right" w:leader="dot" w:pos="9019"/>
+            </w:tabs>
+            <w:rPr>
+              <w:rFonts w:asciiTheme="minorHAnsi" w:eastAsiaTheme="minorEastAsia" w:hAnsiTheme="minorHAnsi" w:cstheme="minorBidi"/>
+              <w:noProof/>
+              <w:lang w:val="en-US"/>
+            </w:rPr>
+          </w:pPr>
+          <w:hyperlink w:anchor="_Toc103522370" w:history="1">
+            <w:r>
+              <w:rPr>
+                <w:rStyle w:val="Hyperlink"/>
+                <w:rFonts w:eastAsia="Times New Roman"/>
+                <w:noProof/>
+                <w:lang w:val="en-US"/>
+              </w:rPr>
+              <w:t xml:space="preserve">7.4.2 </w:t>
+            </w:r>
+            <w:r>
+              <w:rPr>
+                <w:rStyle w:val="Hyperlink"/>
+                <w:rFonts w:eastAsia="Times New Roman"/>
+                <w:noProof/>
+              </w:rPr>
+              <w:t>M</w:t>
+            </w:r>
+            <w:r>
+              <w:rPr>
+                <w:rStyle w:val="Hyperlink"/>
+                <w:rFonts w:eastAsia="Times New Roman"/>
+                <w:noProof/>
+                <w:lang w:val="en-US"/>
+              </w:rPr>
+              <w:t>ockup UI Mobile</w:t>
+            </w:r>
+            <w:r>
+              <w:rPr>
+                <w:noProof/>
+                <w:webHidden/>
+              </w:rPr>
+              <w:tab/>
+            </w:r>
+            <w:r>
+              <w:rPr>
+                <w:noProof/>
+                <w:webHidden/>
+              </w:rPr>
+              <w:fldChar w:fldCharType="begin"/>
+            </w:r>
+            <w:r>
+              <w:rPr>
+                <w:noProof/>
+                <w:webHidden/>
+              </w:rPr>
+              <w:instrText xml:space="preserve"> PAGEREF _Toc103522370 \h </w:instrText>
+            </w:r>
+            <w:r>
+              <w:rPr>
+                <w:noProof/>
+                <w:webHidden/>
+              </w:rPr>
+            </w:r>
+            <w:r>
+              <w:rPr>
+                <w:noProof/>
+                <w:webHidden/>
+              </w:rPr>
+              <w:fldChar w:fldCharType="separate"/>
+            </w:r>
+            <w:r>
+              <w:rPr>
+                <w:noProof/>
+                <w:webHidden/>
+              </w:rPr>
+              <w:t>6</w:t>
+            </w:r>
+            <w:r>
+              <w:rPr>
+                <w:noProof/>
+                <w:webHidden/>
+              </w:rPr>
+              <w:fldChar w:fldCharType="end"/>
+            </w:r>
+          </w:hyperlink>
+        </w:p>
+        <w:p>
+          <w:pPr>
+            <w:pStyle w:val="TOC3"/>
+            <w:tabs>
+              <w:tab w:val="right" w:leader="dot" w:pos="9019"/>
+            </w:tabs>
+            <w:rPr>
+              <w:rFonts w:asciiTheme="minorHAnsi" w:eastAsiaTheme="minorEastAsia" w:hAnsiTheme="minorHAnsi" w:cstheme="minorBidi"/>
+              <w:noProof/>
+              <w:lang w:val="en-US"/>
+            </w:rPr>
+          </w:pPr>
+          <w:hyperlink w:anchor="_Toc103522371" w:history="1">
+            <w:r>
+              <w:rPr>
+                <w:rStyle w:val="Hyperlink"/>
+                <w:rFonts w:eastAsia="Times New Roman"/>
+                <w:noProof/>
+                <w:lang w:val="en-US"/>
+              </w:rPr>
+              <w:t xml:space="preserve">7.4.3 </w:t>
+            </w:r>
+            <w:r>
+              <w:rPr>
+                <w:rStyle w:val="Hyperlink"/>
+                <w:rFonts w:eastAsia="Times New Roman"/>
+                <w:noProof/>
+              </w:rPr>
+              <w:t>M</w:t>
+            </w:r>
+            <w:r>
+              <w:rPr>
+                <w:rStyle w:val="Hyperlink"/>
+                <w:rFonts w:eastAsia="Times New Roman"/>
+                <w:noProof/>
+                <w:lang w:val="en-US"/>
+              </w:rPr>
+              <w:t>ockup UI Web</w:t>
+            </w:r>
+            <w:r>
+              <w:rPr>
+                <w:noProof/>
+                <w:webHidden/>
+              </w:rPr>
+              <w:tab/>
+            </w:r>
+            <w:r>
+              <w:rPr>
+                <w:noProof/>
+                <w:webHidden/>
+              </w:rPr>
+              <w:fldChar w:fldCharType="begin"/>
+            </w:r>
+            <w:r>
+              <w:rPr>
+                <w:noProof/>
+                <w:webHidden/>
+              </w:rPr>
+              <w:instrText xml:space="preserve"> PAGEREF _Toc103522371 \h </w:instrText>
+            </w:r>
+            <w:r>
+              <w:rPr>
+                <w:noProof/>
+                <w:webHidden/>
+              </w:rPr>
+            </w:r>
+            <w:r>
+              <w:rPr>
+                <w:noProof/>
+                <w:webHidden/>
+              </w:rPr>
+              <w:fldChar w:fldCharType="separate"/>
+            </w:r>
+            <w:r>
+              <w:rPr>
+                <w:noProof/>
+                <w:webHidden/>
+              </w:rPr>
+              <w:t>17</w:t>
+            </w:r>
+            <w:r>
+              <w:rPr>
+                <w:noProof/>
+                <w:webHidden/>
+              </w:rPr>
+              <w:fldChar w:fldCharType="end"/>
+            </w:r>
+          </w:hyperlink>
+        </w:p>
+        <w:p>
+          <w:r>
+            <w:rPr>
+              <w:b/>
+              <w:bCs/>
+              <w:noProof/>
+            </w:rPr>
+            <w:fldChar w:fldCharType="end"/>
+          </w:r>
+        </w:p>
+      </w:sdtContent>
+    </w:sdt>
+    <w:p>
+      <w:pPr>
+        <w:spacing w:after="160" w:line="259" w:lineRule="auto"/>
+        <w:rPr>
+          <w:rFonts w:ascii="Times New Roman" w:eastAsia="Times New Roman" w:hAnsi="Times New Roman" w:cs="Times New Roman"/>
+          <w:b/>
+          <w:bCs/>
+          <w:sz w:val="26"/>
+          <w:szCs w:val="26"/>
+        </w:rPr>
+      </w:pPr>
       <w:r>
         <w:rPr>
           <w:rFonts w:ascii="Times New Roman" w:eastAsia="Times New Roman" w:hAnsi="Times New Roman" w:cs="Times New Roman"/>
@@ -312,73 +1100,54 @@
     </w:p>
     <w:p>
       <w:pPr>
-        <w:spacing w:before="240" w:after="240"/>
-        <w:rPr>
-          <w:rFonts w:ascii="Times New Roman" w:eastAsia="Times New Roman" w:hAnsi="Times New Roman" w:cs="Times New Roman"/>
-          <w:b/>
-          <w:bCs/>
-          <w:sz w:val="26"/>
-          <w:szCs w:val="26"/>
-          <w:lang w:val="en-US"/>
-        </w:rPr>
-      </w:pPr>
-      <w:r>
-        <w:rPr>
-          <w:rFonts w:ascii="Times New Roman" w:eastAsia="Times New Roman" w:hAnsi="Times New Roman" w:cs="Times New Roman"/>
-          <w:b/>
-          <w:bCs/>
-          <w:sz w:val="26"/>
-          <w:szCs w:val="26"/>
+        <w:pStyle w:val="Heading1"/>
+        <w:rPr>
+          <w:rFonts w:eastAsia="Times New Roman"/>
+          <w:b w:val="0"/>
+          <w:lang w:val="en-US"/>
+        </w:rPr>
+      </w:pPr>
+      <w:bookmarkStart w:id="0" w:name="_Toc103522364"/>
+      <w:r>
+        <w:rPr>
+          <w:rFonts w:eastAsia="Times New Roman"/>
         </w:rPr>
         <w:lastRenderedPageBreak/>
         <w:t>7.</w:t>
       </w:r>
       <w:r>
         <w:rPr>
-          <w:rFonts w:ascii="Times New Roman" w:eastAsia="Times New Roman" w:hAnsi="Times New Roman" w:cs="Times New Roman"/>
-          <w:b/>
-          <w:bCs/>
-          <w:sz w:val="26"/>
-          <w:szCs w:val="26"/>
+          <w:rFonts w:eastAsia="Times New Roman"/>
           <w:lang w:val="en-US"/>
         </w:rPr>
         <w:t>THIẾT KẾ</w:t>
       </w:r>
-    </w:p>
-    <w:p>
-      <w:pPr>
-        <w:spacing w:before="240" w:after="240"/>
-        <w:rPr>
-          <w:rFonts w:ascii="Times New Roman" w:eastAsia="Times New Roman" w:hAnsi="Times New Roman" w:cs="Times New Roman"/>
-          <w:b/>
-          <w:bCs/>
-          <w:sz w:val="26"/>
-          <w:szCs w:val="26"/>
-          <w:lang w:val="en-US"/>
-        </w:rPr>
-      </w:pPr>
-      <w:r>
-        <w:rPr>
-          <w:rFonts w:ascii="Times New Roman" w:eastAsia="Times New Roman" w:hAnsi="Times New Roman" w:cs="Times New Roman"/>
-          <w:b/>
-          <w:bCs/>
-          <w:sz w:val="26"/>
-          <w:szCs w:val="26"/>
+      <w:bookmarkEnd w:id="0"/>
+    </w:p>
+    <w:p>
+      <w:pPr>
+        <w:pStyle w:val="Heading2"/>
+        <w:rPr>
+          <w:rFonts w:eastAsia="Times New Roman"/>
+          <w:lang w:val="en-US"/>
+        </w:rPr>
+      </w:pPr>
+      <w:bookmarkStart w:id="1" w:name="_Toc103522365"/>
+      <w:r>
+        <w:rPr>
+          <w:rFonts w:eastAsia="Times New Roman"/>
           <w:lang w:val="en-US"/>
         </w:rPr>
         <w:t xml:space="preserve">7.1 </w:t>
       </w:r>
       <w:r>
         <w:rPr>
-          <w:rFonts w:ascii="Times New Roman" w:eastAsia="Times New Roman" w:hAnsi="Times New Roman" w:cs="Times New Roman"/>
-          <w:b/>
-          <w:bCs/>
-          <w:sz w:val="26"/>
-          <w:szCs w:val="26"/>
+          <w:rFonts w:eastAsia="Times New Roman"/>
           <w:lang w:val="en-US"/>
         </w:rPr>
         <w:t>Kiến trúc</w:t>
       </w:r>
+      <w:bookmarkEnd w:id="1"/>
     </w:p>
     <w:p>
       <w:pPr>
@@ -421,7 +1190,7 @@
                     </pic:cNvPicPr>
                   </pic:nvPicPr>
                   <pic:blipFill>
-                    <a:blip r:embed="rId6">
+                    <a:blip r:embed="rId7">
                       <a:extLst>
                         <a:ext uri="{28A0092B-C50C-407E-A947-70E740481C1C}">
                           <a14:useLocalDpi xmlns:a14="http://schemas.microsoft.com/office/drawing/2010/main" val="0"/>
@@ -455,47 +1224,41 @@
     </w:p>
     <w:p>
       <w:pPr>
-        <w:spacing w:before="240" w:after="240"/>
-        <w:rPr>
-          <w:rFonts w:ascii="Times New Roman" w:eastAsia="Times New Roman" w:hAnsi="Times New Roman" w:cs="Times New Roman"/>
-          <w:b/>
-          <w:bCs/>
-          <w:sz w:val="26"/>
-          <w:szCs w:val="26"/>
-        </w:rPr>
-      </w:pPr>
-      <w:r>
-        <w:rPr>
-          <w:rFonts w:ascii="Times New Roman" w:eastAsia="Times New Roman" w:hAnsi="Times New Roman" w:cs="Times New Roman"/>
-          <w:b/>
-          <w:bCs/>
-          <w:sz w:val="26"/>
-          <w:szCs w:val="26"/>
+        <w:pStyle w:val="Heading2"/>
+        <w:rPr>
+          <w:rFonts w:eastAsia="Times New Roman"/>
+          <w:lang w:val="en-US"/>
+        </w:rPr>
+      </w:pPr>
+      <w:bookmarkStart w:id="2" w:name="_Toc103522366"/>
+      <w:r>
+        <w:rPr>
+          <w:rFonts w:eastAsia="Times New Roman"/>
         </w:rPr>
         <w:lastRenderedPageBreak/>
         <w:t>7.</w:t>
       </w:r>
       <w:r>
         <w:rPr>
-          <w:rFonts w:ascii="Times New Roman" w:eastAsia="Times New Roman" w:hAnsi="Times New Roman" w:cs="Times New Roman"/>
-          <w:b/>
-          <w:bCs/>
-          <w:sz w:val="26"/>
-          <w:szCs w:val="26"/>
+          <w:rFonts w:eastAsia="Times New Roman"/>
           <w:lang w:val="en-US"/>
         </w:rPr>
         <w:t>2</w:t>
       </w:r>
       <w:r>
         <w:rPr>
-          <w:rFonts w:ascii="Times New Roman" w:eastAsia="Times New Roman" w:hAnsi="Times New Roman" w:cs="Times New Roman"/>
-          <w:b/>
-          <w:bCs/>
-          <w:sz w:val="26"/>
-          <w:szCs w:val="26"/>
-        </w:rPr>
-        <w:t xml:space="preserve"> DB</w:t>
-      </w:r>
+          <w:rFonts w:eastAsia="Times New Roman"/>
+        </w:rPr>
+        <w:t xml:space="preserve"> D</w:t>
+      </w:r>
+      <w:r>
+        <w:rPr>
+          <w:rFonts w:eastAsia="Times New Roman"/>
+          <w:lang w:val="en-US"/>
+        </w:rPr>
+        <w:t>atabase</w:t>
+      </w:r>
+      <w:bookmarkEnd w:id="2"/>
     </w:p>
     <w:p>
       <w:pPr>
@@ -527,7 +1290,7 @@
                     <pic:cNvPicPr preferRelativeResize="0"/>
                   </pic:nvPicPr>
                   <pic:blipFill>
-                    <a:blip r:embed="rId7"/>
+                    <a:blip r:embed="rId8"/>
                     <a:srcRect/>
                     <a:stretch>
                       <a:fillRect/>
@@ -574,59 +1337,41 @@
     </w:p>
     <w:p>
       <w:pPr>
-        <w:spacing w:before="240" w:after="240"/>
-        <w:rPr>
-          <w:rFonts w:ascii="Times New Roman" w:eastAsia="Times New Roman" w:hAnsi="Times New Roman" w:cs="Times New Roman"/>
-          <w:b/>
-          <w:bCs/>
-          <w:sz w:val="26"/>
-          <w:szCs w:val="26"/>
-          <w:lang w:val="en-US"/>
-        </w:rPr>
-      </w:pPr>
-      <w:r>
-        <w:rPr>
-          <w:rFonts w:ascii="Times New Roman" w:eastAsia="Times New Roman" w:hAnsi="Times New Roman" w:cs="Times New Roman"/>
-          <w:b/>
-          <w:bCs/>
-          <w:sz w:val="26"/>
-          <w:szCs w:val="26"/>
+        <w:pStyle w:val="Heading2"/>
+        <w:rPr>
+          <w:rFonts w:eastAsia="Times New Roman"/>
+          <w:lang w:val="en-US"/>
+        </w:rPr>
+      </w:pPr>
+      <w:bookmarkStart w:id="3" w:name="_Toc103522367"/>
+      <w:r>
+        <w:rPr>
+          <w:rFonts w:eastAsia="Times New Roman"/>
         </w:rPr>
         <w:lastRenderedPageBreak/>
         <w:t>7.</w:t>
       </w:r>
       <w:r>
         <w:rPr>
-          <w:rFonts w:ascii="Times New Roman" w:eastAsia="Times New Roman" w:hAnsi="Times New Roman" w:cs="Times New Roman"/>
-          <w:b/>
-          <w:bCs/>
-          <w:sz w:val="26"/>
-          <w:szCs w:val="26"/>
+          <w:rFonts w:eastAsia="Times New Roman"/>
           <w:lang w:val="en-US"/>
         </w:rPr>
         <w:t>3</w:t>
       </w:r>
       <w:r>
         <w:rPr>
-          <w:rFonts w:ascii="Times New Roman" w:eastAsia="Times New Roman" w:hAnsi="Times New Roman" w:cs="Times New Roman"/>
-          <w:b/>
-          <w:bCs/>
-          <w:sz w:val="26"/>
-          <w:szCs w:val="26"/>
+          <w:rFonts w:eastAsia="Times New Roman"/>
         </w:rPr>
         <w:t xml:space="preserve"> </w:t>
       </w:r>
       <w:r>
         <w:rPr>
-          <w:rFonts w:ascii="Times New Roman" w:eastAsia="Times New Roman" w:hAnsi="Times New Roman" w:cs="Times New Roman"/>
-          <w:b/>
-          <w:bCs/>
-          <w:sz w:val="26"/>
-          <w:szCs w:val="26"/>
+          <w:rFonts w:eastAsia="Times New Roman"/>
           <w:lang w:val="en-US"/>
         </w:rPr>
         <w:t>Class</w:t>
       </w:r>
+      <w:bookmarkEnd w:id="3"/>
     </w:p>
     <w:p>
       <w:pPr>
@@ -665,7 +1410,7 @@
                     </pic:cNvPicPr>
                   </pic:nvPicPr>
                   <pic:blipFill>
-                    <a:blip r:embed="rId8">
+                    <a:blip r:embed="rId9">
                       <a:extLst>
                         <a:ext uri="{28A0092B-C50C-407E-A947-70E740481C1C}">
                           <a14:useLocalDpi xmlns:a14="http://schemas.microsoft.com/office/drawing/2010/main" val="0"/>
@@ -721,83 +1466,60 @@
     </w:p>
     <w:p>
       <w:pPr>
-        <w:spacing w:before="240" w:after="240"/>
-        <w:rPr>
-          <w:rFonts w:ascii="Times New Roman" w:eastAsia="Times New Roman" w:hAnsi="Times New Roman" w:cs="Times New Roman"/>
-          <w:b/>
-          <w:bCs/>
-          <w:sz w:val="26"/>
-          <w:szCs w:val="26"/>
-          <w:lang w:val="en-US"/>
-        </w:rPr>
-      </w:pPr>
-      <w:r>
-        <w:rPr>
-          <w:rFonts w:ascii="Times New Roman" w:eastAsia="Times New Roman" w:hAnsi="Times New Roman" w:cs="Times New Roman"/>
-          <w:b/>
-          <w:bCs/>
-          <w:sz w:val="26"/>
-          <w:szCs w:val="26"/>
+        <w:pStyle w:val="Heading2"/>
+        <w:rPr>
+          <w:rFonts w:eastAsia="Times New Roman"/>
+          <w:lang w:val="en-US"/>
+        </w:rPr>
+      </w:pPr>
+      <w:bookmarkStart w:id="4" w:name="_Toc103522368"/>
+      <w:r>
+        <w:rPr>
+          <w:rFonts w:eastAsia="Times New Roman"/>
         </w:rPr>
         <w:lastRenderedPageBreak/>
         <w:t>7.</w:t>
       </w:r>
       <w:r>
         <w:rPr>
-          <w:rFonts w:ascii="Times New Roman" w:eastAsia="Times New Roman" w:hAnsi="Times New Roman" w:cs="Times New Roman"/>
-          <w:b/>
-          <w:bCs/>
-          <w:sz w:val="26"/>
-          <w:szCs w:val="26"/>
+          <w:rFonts w:eastAsia="Times New Roman"/>
           <w:lang w:val="en-US"/>
         </w:rPr>
         <w:t>4</w:t>
       </w:r>
       <w:r>
         <w:rPr>
-          <w:rFonts w:ascii="Times New Roman" w:eastAsia="Times New Roman" w:hAnsi="Times New Roman" w:cs="Times New Roman"/>
-          <w:b/>
-          <w:bCs/>
-          <w:sz w:val="26"/>
-          <w:szCs w:val="26"/>
+          <w:rFonts w:eastAsia="Times New Roman"/>
         </w:rPr>
         <w:t xml:space="preserve"> </w:t>
       </w:r>
       <w:r>
         <w:rPr>
-          <w:rFonts w:ascii="Times New Roman" w:eastAsia="Times New Roman" w:hAnsi="Times New Roman" w:cs="Times New Roman"/>
-          <w:b/>
-          <w:bCs/>
-          <w:sz w:val="26"/>
-          <w:szCs w:val="26"/>
+          <w:rFonts w:eastAsia="Times New Roman"/>
           <w:lang w:val="en-US"/>
         </w:rPr>
         <w:t>Mockup UI</w:t>
       </w:r>
-    </w:p>
-    <w:p>
-      <w:pPr>
-        <w:spacing w:before="240" w:after="240"/>
-        <w:rPr>
-          <w:rFonts w:ascii="Times New Roman" w:eastAsia="Times New Roman" w:hAnsi="Times New Roman" w:cs="Times New Roman"/>
-          <w:b/>
-          <w:bCs/>
-          <w:sz w:val="26"/>
-          <w:szCs w:val="26"/>
-          <w:lang w:val="en-US"/>
-        </w:rPr>
-      </w:pPr>
-      <w:r>
-        <w:rPr>
-          <w:rFonts w:ascii="Times New Roman" w:eastAsia="Times New Roman" w:hAnsi="Times New Roman" w:cs="Times New Roman"/>
-          <w:b/>
-          <w:bCs/>
-          <w:sz w:val="26"/>
-          <w:szCs w:val="26"/>
+      <w:bookmarkEnd w:id="4"/>
+    </w:p>
+    <w:p>
+      <w:pPr>
+        <w:pStyle w:val="Heading3"/>
+        <w:rPr>
+          <w:rFonts w:eastAsia="Times New Roman"/>
+          <w:b w:val="0"/>
+          <w:lang w:val="en-US"/>
+        </w:rPr>
+      </w:pPr>
+      <w:bookmarkStart w:id="5" w:name="_Toc103522369"/>
+      <w:r>
+        <w:rPr>
+          <w:rFonts w:eastAsia="Times New Roman"/>
           <w:lang w:val="en-US"/>
         </w:rPr>
         <w:t>7.4.1 Sitemap</w:t>
       </w:r>
+      <w:bookmarkEnd w:id="5"/>
     </w:p>
     <w:p>
       <w:pPr>
@@ -837,7 +1559,7 @@
                     </pic:cNvPicPr>
                   </pic:nvPicPr>
                   <pic:blipFill>
-                    <a:blip r:embed="rId9">
+                    <a:blip r:embed="rId10">
                       <a:extLst>
                         <a:ext uri="{28A0092B-C50C-407E-A947-70E740481C1C}">
                           <a14:useLocalDpi xmlns:a14="http://schemas.microsoft.com/office/drawing/2010/main" val="0"/>
@@ -895,23 +1617,16 @@
     </w:p>
     <w:p>
       <w:pPr>
-        <w:spacing w:before="240" w:after="240"/>
-        <w:rPr>
-          <w:rFonts w:ascii="Times New Roman" w:eastAsia="Times New Roman" w:hAnsi="Times New Roman" w:cs="Times New Roman"/>
-          <w:b/>
-          <w:bCs/>
-          <w:sz w:val="26"/>
-          <w:szCs w:val="26"/>
-          <w:lang w:val="en-US"/>
-        </w:rPr>
-      </w:pPr>
-      <w:r>
-        <w:rPr>
-          <w:rFonts w:ascii="Times New Roman" w:eastAsia="Times New Roman" w:hAnsi="Times New Roman" w:cs="Times New Roman"/>
-          <w:b/>
-          <w:bCs/>
-          <w:sz w:val="26"/>
-          <w:szCs w:val="26"/>
+        <w:pStyle w:val="Heading3"/>
+        <w:rPr>
+          <w:rFonts w:eastAsia="Times New Roman"/>
+          <w:lang w:val="en-US"/>
+        </w:rPr>
+      </w:pPr>
+      <w:bookmarkStart w:id="6" w:name="_Toc103522370"/>
+      <w:r>
+        <w:rPr>
+          <w:rFonts w:eastAsia="Times New Roman"/>
           <w:lang w:val="en-US"/>
         </w:rPr>
         <w:lastRenderedPageBreak/>
@@ -919,25 +1634,18 @@
       </w:r>
       <w:r>
         <w:rPr>
-          <w:rFonts w:ascii="Times New Roman" w:eastAsia="Times New Roman" w:hAnsi="Times New Roman" w:cs="Times New Roman"/>
-          <w:b/>
-          <w:bCs/>
-          <w:sz w:val="26"/>
-          <w:szCs w:val="26"/>
+          <w:rFonts w:eastAsia="Times New Roman"/>
         </w:rPr>
         <w:t>M</w:t>
       </w:r>
       <w:r>
         <w:rPr>
-          <w:rFonts w:ascii="Times New Roman" w:eastAsia="Times New Roman" w:hAnsi="Times New Roman" w:cs="Times New Roman"/>
-          <w:b/>
-          <w:bCs/>
-          <w:sz w:val="26"/>
-          <w:szCs w:val="26"/>
+          <w:rFonts w:eastAsia="Times New Roman"/>
           <w:lang w:val="en-US"/>
         </w:rPr>
         <w:t>ockup UI Mobile</w:t>
       </w:r>
+      <w:bookmarkEnd w:id="6"/>
     </w:p>
     <w:p>
       <w:pPr>
@@ -1003,7 +1711,7 @@
                     </pic:cNvPicPr>
                   </pic:nvPicPr>
                   <pic:blipFill>
-                    <a:blip r:embed="rId10">
+                    <a:blip r:embed="rId11">
                       <a:extLst>
                         <a:ext uri="{28A0092B-C50C-407E-A947-70E740481C1C}">
                           <a14:useLocalDpi xmlns:a14="http://schemas.microsoft.com/office/drawing/2010/main" val="0"/>
@@ -1076,7 +1784,7 @@
                     </pic:cNvPicPr>
                   </pic:nvPicPr>
                   <pic:blipFill>
-                    <a:blip r:embed="rId11">
+                    <a:blip r:embed="rId12">
                       <a:extLst>
                         <a:ext uri="{28A0092B-C50C-407E-A947-70E740481C1C}">
                           <a14:useLocalDpi xmlns:a14="http://schemas.microsoft.com/office/drawing/2010/main" val="0"/>
@@ -1136,7 +1844,7 @@
                     </pic:cNvPicPr>
                   </pic:nvPicPr>
                   <pic:blipFill>
-                    <a:blip r:embed="rId12">
+                    <a:blip r:embed="rId13">
                       <a:extLst>
                         <a:ext uri="{28A0092B-C50C-407E-A947-70E740481C1C}">
                           <a14:useLocalDpi xmlns:a14="http://schemas.microsoft.com/office/drawing/2010/main" val="0"/>
@@ -1209,7 +1917,7 @@
                     </pic:cNvPicPr>
                   </pic:nvPicPr>
                   <pic:blipFill>
-                    <a:blip r:embed="rId13">
+                    <a:blip r:embed="rId14">
                       <a:extLst>
                         <a:ext uri="{28A0092B-C50C-407E-A947-70E740481C1C}">
                           <a14:useLocalDpi xmlns:a14="http://schemas.microsoft.com/office/drawing/2010/main" val="0"/>
@@ -1282,7 +1990,7 @@
                     </pic:cNvPicPr>
                   </pic:nvPicPr>
                   <pic:blipFill>
-                    <a:blip r:embed="rId14">
+                    <a:blip r:embed="rId15">
                       <a:extLst>
                         <a:ext uri="{28A0092B-C50C-407E-A947-70E740481C1C}">
                           <a14:useLocalDpi xmlns:a14="http://schemas.microsoft.com/office/drawing/2010/main" val="0"/>
@@ -1350,79 +2058,6 @@
                 <pic:pic xmlns:pic="http://schemas.openxmlformats.org/drawingml/2006/picture">
                   <pic:nvPicPr>
                     <pic:cNvPr id="0" name="Picture 15"/>
-                    <pic:cNvPicPr>
-                      <a:picLocks noChangeAspect="1" noChangeArrowheads="1"/>
-                    </pic:cNvPicPr>
-                  </pic:nvPicPr>
-                  <pic:blipFill>
-                    <a:blip r:embed="rId15">
-                      <a:extLst>
-                        <a:ext uri="{28A0092B-C50C-407E-A947-70E740481C1C}">
-                          <a14:useLocalDpi xmlns:a14="http://schemas.microsoft.com/office/drawing/2010/main" val="0"/>
-                        </a:ext>
-                      </a:extLst>
-                    </a:blip>
-                    <a:srcRect/>
-                    <a:stretch>
-                      <a:fillRect/>
-                    </a:stretch>
-                  </pic:blipFill>
-                  <pic:spPr bwMode="auto">
-                    <a:xfrm>
-                      <a:off x="0" y="0"/>
-                      <a:ext cx="4720590" cy="8856980"/>
-                    </a:xfrm>
-                    <a:prstGeom prst="rect">
-                      <a:avLst/>
-                    </a:prstGeom>
-                    <a:noFill/>
-                    <a:ln>
-                      <a:noFill/>
-                    </a:ln>
-                  </pic:spPr>
-                </pic:pic>
-              </a:graphicData>
-            </a:graphic>
-          </wp:inline>
-        </w:drawing>
-      </w:r>
-    </w:p>
-    <w:p>
-      <w:pPr>
-        <w:spacing w:after="160" w:line="259" w:lineRule="auto"/>
-        <w:rPr>
-          <w:rFonts w:ascii="Times New Roman" w:eastAsia="Times New Roman" w:hAnsi="Times New Roman" w:cs="Times New Roman"/>
-          <w:b/>
-          <w:bCs/>
-          <w:sz w:val="26"/>
-          <w:szCs w:val="26"/>
-          <w:lang w:val="en-US"/>
-        </w:rPr>
-      </w:pPr>
-      <w:r>
-        <w:rPr>
-          <w:rFonts w:ascii="Times New Roman" w:eastAsia="Times New Roman" w:hAnsi="Times New Roman" w:cs="Times New Roman"/>
-          <w:b/>
-          <w:bCs/>
-          <w:noProof/>
-          <w:sz w:val="26"/>
-          <w:szCs w:val="26"/>
-          <w:lang w:val="en-US"/>
-        </w:rPr>
-        <w:lastRenderedPageBreak/>
-        <w:drawing>
-          <wp:inline distT="0" distB="0" distL="0" distR="0" wp14:anchorId="6327B684" wp14:editId="76DD1F6E">
-            <wp:extent cx="4720590" cy="8856980"/>
-            <wp:effectExtent l="0" t="0" r="0" b="1270"/>
-            <wp:docPr id="31" name="Picture 31"/>
-            <wp:cNvGraphicFramePr>
-              <a:graphicFrameLocks xmlns:a="http://schemas.openxmlformats.org/drawingml/2006/main" noChangeAspect="1"/>
-            </wp:cNvGraphicFramePr>
-            <a:graphic xmlns:a="http://schemas.openxmlformats.org/drawingml/2006/main">
-              <a:graphicData uri="http://schemas.openxmlformats.org/drawingml/2006/picture">
-                <pic:pic xmlns:pic="http://schemas.openxmlformats.org/drawingml/2006/picture">
-                  <pic:nvPicPr>
-                    <pic:cNvPr id="0" name="Picture 17"/>
                     <pic:cNvPicPr>
                       <a:picLocks noChangeAspect="1" noChangeArrowheads="1"/>
                     </pic:cNvPicPr>
@@ -1459,6 +2094,79 @@
           </wp:inline>
         </w:drawing>
       </w:r>
+    </w:p>
+    <w:p>
+      <w:pPr>
+        <w:spacing w:after="160" w:line="259" w:lineRule="auto"/>
+        <w:rPr>
+          <w:rFonts w:ascii="Times New Roman" w:eastAsia="Times New Roman" w:hAnsi="Times New Roman" w:cs="Times New Roman"/>
+          <w:b/>
+          <w:bCs/>
+          <w:sz w:val="26"/>
+          <w:szCs w:val="26"/>
+          <w:lang w:val="en-US"/>
+        </w:rPr>
+      </w:pPr>
+      <w:r>
+        <w:rPr>
+          <w:rFonts w:ascii="Times New Roman" w:eastAsia="Times New Roman" w:hAnsi="Times New Roman" w:cs="Times New Roman"/>
+          <w:b/>
+          <w:bCs/>
+          <w:noProof/>
+          <w:sz w:val="26"/>
+          <w:szCs w:val="26"/>
+          <w:lang w:val="en-US"/>
+        </w:rPr>
+        <w:lastRenderedPageBreak/>
+        <w:drawing>
+          <wp:inline distT="0" distB="0" distL="0" distR="0" wp14:anchorId="6327B684" wp14:editId="76DD1F6E">
+            <wp:extent cx="4720590" cy="8856980"/>
+            <wp:effectExtent l="0" t="0" r="0" b="1270"/>
+            <wp:docPr id="31" name="Picture 31"/>
+            <wp:cNvGraphicFramePr>
+              <a:graphicFrameLocks xmlns:a="http://schemas.openxmlformats.org/drawingml/2006/main" noChangeAspect="1"/>
+            </wp:cNvGraphicFramePr>
+            <a:graphic xmlns:a="http://schemas.openxmlformats.org/drawingml/2006/main">
+              <a:graphicData uri="http://schemas.openxmlformats.org/drawingml/2006/picture">
+                <pic:pic xmlns:pic="http://schemas.openxmlformats.org/drawingml/2006/picture">
+                  <pic:nvPicPr>
+                    <pic:cNvPr id="0" name="Picture 17"/>
+                    <pic:cNvPicPr>
+                      <a:picLocks noChangeAspect="1" noChangeArrowheads="1"/>
+                    </pic:cNvPicPr>
+                  </pic:nvPicPr>
+                  <pic:blipFill>
+                    <a:blip r:embed="rId17">
+                      <a:extLst>
+                        <a:ext uri="{28A0092B-C50C-407E-A947-70E740481C1C}">
+                          <a14:useLocalDpi xmlns:a14="http://schemas.microsoft.com/office/drawing/2010/main" val="0"/>
+                        </a:ext>
+                      </a:extLst>
+                    </a:blip>
+                    <a:srcRect/>
+                    <a:stretch>
+                      <a:fillRect/>
+                    </a:stretch>
+                  </pic:blipFill>
+                  <pic:spPr bwMode="auto">
+                    <a:xfrm>
+                      <a:off x="0" y="0"/>
+                      <a:ext cx="4720590" cy="8856980"/>
+                    </a:xfrm>
+                    <a:prstGeom prst="rect">
+                      <a:avLst/>
+                    </a:prstGeom>
+                    <a:noFill/>
+                    <a:ln>
+                      <a:noFill/>
+                    </a:ln>
+                  </pic:spPr>
+                </pic:pic>
+              </a:graphicData>
+            </a:graphic>
+          </wp:inline>
+        </w:drawing>
+      </w:r>
       <w:r>
         <w:rPr>
           <w:rFonts w:ascii="Times New Roman" w:eastAsia="Times New Roman" w:hAnsi="Times New Roman" w:cs="Times New Roman"/>
@@ -1536,7 +2244,7 @@
                     </pic:cNvPicPr>
                   </pic:nvPicPr>
                   <pic:blipFill>
-                    <a:blip r:embed="rId17">
+                    <a:blip r:embed="rId18">
                       <a:extLst>
                         <a:ext uri="{28A0092B-C50C-407E-A947-70E740481C1C}">
                           <a14:useLocalDpi xmlns:a14="http://schemas.microsoft.com/office/drawing/2010/main" val="0"/>
@@ -1604,66 +2312,6 @@
                 <pic:pic xmlns:pic="http://schemas.openxmlformats.org/drawingml/2006/picture">
                   <pic:nvPicPr>
                     <pic:cNvPr id="0" name="Picture 8"/>
-                    <pic:cNvPicPr>
-                      <a:picLocks noChangeAspect="1" noChangeArrowheads="1"/>
-                    </pic:cNvPicPr>
-                  </pic:nvPicPr>
-                  <pic:blipFill>
-                    <a:blip r:embed="rId18">
-                      <a:extLst>
-                        <a:ext uri="{28A0092B-C50C-407E-A947-70E740481C1C}">
-                          <a14:useLocalDpi xmlns:a14="http://schemas.microsoft.com/office/drawing/2010/main" val="0"/>
-                        </a:ext>
-                      </a:extLst>
-                    </a:blip>
-                    <a:srcRect/>
-                    <a:stretch>
-                      <a:fillRect/>
-                    </a:stretch>
-                  </pic:blipFill>
-                  <pic:spPr bwMode="auto">
-                    <a:xfrm>
-                      <a:off x="0" y="0"/>
-                      <a:ext cx="4723130" cy="8857615"/>
-                    </a:xfrm>
-                    <a:prstGeom prst="rect">
-                      <a:avLst/>
-                    </a:prstGeom>
-                    <a:noFill/>
-                    <a:ln>
-                      <a:noFill/>
-                    </a:ln>
-                  </pic:spPr>
-                </pic:pic>
-              </a:graphicData>
-            </a:graphic>
-          </wp:inline>
-        </w:drawing>
-      </w:r>
-      <w:r>
-        <w:rPr>
-          <w:rFonts w:ascii="Times New Roman" w:eastAsia="Times New Roman" w:hAnsi="Times New Roman" w:cs="Times New Roman"/>
-          <w:b/>
-          <w:bCs/>
-          <w:noProof/>
-          <w:sz w:val="26"/>
-          <w:szCs w:val="26"/>
-          <w:lang w:val="en-US"/>
-        </w:rPr>
-        <w:lastRenderedPageBreak/>
-        <w:drawing>
-          <wp:inline distT="0" distB="0" distL="0" distR="0" wp14:anchorId="1435728E" wp14:editId="19EB86CB">
-            <wp:extent cx="4723130" cy="8857615"/>
-            <wp:effectExtent l="0" t="0" r="0" b="635"/>
-            <wp:docPr id="16" name="Picture 16"/>
-            <wp:cNvGraphicFramePr>
-              <a:graphicFrameLocks xmlns:a="http://schemas.openxmlformats.org/drawingml/2006/main" noChangeAspect="1"/>
-            </wp:cNvGraphicFramePr>
-            <a:graphic xmlns:a="http://schemas.openxmlformats.org/drawingml/2006/main">
-              <a:graphicData uri="http://schemas.openxmlformats.org/drawingml/2006/picture">
-                <pic:pic xmlns:pic="http://schemas.openxmlformats.org/drawingml/2006/picture">
-                  <pic:nvPicPr>
-                    <pic:cNvPr id="0" name="Picture 7"/>
                     <pic:cNvPicPr>
                       <a:picLocks noChangeAspect="1" noChangeArrowheads="1"/>
                     </pic:cNvPicPr>
@@ -1712,10 +2360,10 @@
         </w:rPr>
         <w:lastRenderedPageBreak/>
         <w:drawing>
-          <wp:inline distT="0" distB="0" distL="0" distR="0" wp14:anchorId="3997D66E" wp14:editId="530B3343">
+          <wp:inline distT="0" distB="0" distL="0" distR="0" wp14:anchorId="1435728E" wp14:editId="19EB86CB">
             <wp:extent cx="4723130" cy="8857615"/>
             <wp:effectExtent l="0" t="0" r="0" b="635"/>
-            <wp:docPr id="10" name="Picture 10"/>
+            <wp:docPr id="16" name="Picture 16"/>
             <wp:cNvGraphicFramePr>
               <a:graphicFrameLocks xmlns:a="http://schemas.openxmlformats.org/drawingml/2006/main" noChangeAspect="1"/>
             </wp:cNvGraphicFramePr>
@@ -1723,7 +2371,7 @@
               <a:graphicData uri="http://schemas.openxmlformats.org/drawingml/2006/picture">
                 <pic:pic xmlns:pic="http://schemas.openxmlformats.org/drawingml/2006/picture">
                   <pic:nvPicPr>
-                    <pic:cNvPr id="0" name="Picture 6"/>
+                    <pic:cNvPr id="0" name="Picture 7"/>
                     <pic:cNvPicPr>
                       <a:picLocks noChangeAspect="1" noChangeArrowheads="1"/>
                     </pic:cNvPicPr>
@@ -1760,94 +2408,22 @@
           </wp:inline>
         </w:drawing>
       </w:r>
-    </w:p>
-    <w:p>
-      <w:pPr>
-        <w:spacing w:before="240" w:after="240"/>
-        <w:rPr>
-          <w:rFonts w:ascii="Times New Roman" w:eastAsia="Times New Roman" w:hAnsi="Times New Roman" w:cs="Times New Roman"/>
-          <w:b/>
-          <w:bCs/>
-          <w:sz w:val="26"/>
-          <w:szCs w:val="26"/>
-          <w:lang w:val="en-US"/>
-        </w:rPr>
-      </w:pPr>
-      <w:r>
-        <w:rPr>
-          <w:rFonts w:ascii="Times New Roman" w:eastAsia="Times New Roman" w:hAnsi="Times New Roman" w:cs="Times New Roman"/>
-          <w:b/>
-          <w:bCs/>
+      <w:r>
+        <w:rPr>
+          <w:rFonts w:ascii="Times New Roman" w:eastAsia="Times New Roman" w:hAnsi="Times New Roman" w:cs="Times New Roman"/>
+          <w:b/>
+          <w:bCs/>
+          <w:noProof/>
           <w:sz w:val="26"/>
           <w:szCs w:val="26"/>
           <w:lang w:val="en-US"/>
         </w:rPr>
         <w:lastRenderedPageBreak/>
-        <w:t xml:space="preserve">7.4.3 </w:t>
-      </w:r>
-      <w:r>
-        <w:rPr>
-          <w:rFonts w:ascii="Times New Roman" w:eastAsia="Times New Roman" w:hAnsi="Times New Roman" w:cs="Times New Roman"/>
-          <w:b/>
-          <w:bCs/>
-          <w:sz w:val="26"/>
-          <w:szCs w:val="26"/>
-        </w:rPr>
-        <w:t>M</w:t>
-      </w:r>
-      <w:r>
-        <w:rPr>
-          <w:rFonts w:ascii="Times New Roman" w:eastAsia="Times New Roman" w:hAnsi="Times New Roman" w:cs="Times New Roman"/>
-          <w:b/>
-          <w:bCs/>
-          <w:sz w:val="26"/>
-          <w:szCs w:val="26"/>
-          <w:lang w:val="en-US"/>
-        </w:rPr>
-        <w:t>ockup UI Web</w:t>
-      </w:r>
-    </w:p>
-    <w:p>
-      <w:pPr>
-        <w:spacing w:before="240" w:after="240"/>
-        <w:rPr>
-          <w:rFonts w:ascii="Times New Roman" w:eastAsia="Times New Roman" w:hAnsi="Times New Roman" w:cs="Times New Roman"/>
-          <w:sz w:val="26"/>
-          <w:szCs w:val="26"/>
-        </w:rPr>
-      </w:pPr>
-      <w:r>
-        <w:rPr>
-          <w:rFonts w:ascii="Times New Roman" w:eastAsia="Times New Roman" w:hAnsi="Times New Roman" w:cs="Times New Roman"/>
-          <w:b/>
-          <w:bCs/>
-          <w:sz w:val="26"/>
-          <w:szCs w:val="26"/>
-          <w:lang w:val="en-US"/>
-        </w:rPr>
-        <w:t>*Chỉ có chủ trọ mới đăng nhập trên web</w:t>
-      </w:r>
-    </w:p>
-    <w:p>
-      <w:pPr>
-        <w:rPr>
-          <w:rFonts w:ascii="Times New Roman" w:eastAsia="Times New Roman" w:hAnsi="Times New Roman" w:cs="Times New Roman"/>
-          <w:sz w:val="26"/>
-          <w:szCs w:val="26"/>
-        </w:rPr>
-      </w:pPr>
-      <w:r>
-        <w:rPr>
-          <w:rFonts w:ascii="Times New Roman" w:eastAsia="Times New Roman" w:hAnsi="Times New Roman" w:cs="Times New Roman"/>
-          <w:noProof/>
-          <w:sz w:val="26"/>
-          <w:szCs w:val="26"/>
-        </w:rPr>
         <w:drawing>
-          <wp:inline distT="0" distB="0" distL="0" distR="0" wp14:anchorId="36DDF26F" wp14:editId="16836906">
-            <wp:extent cx="5709920" cy="3742690"/>
-            <wp:effectExtent l="0" t="0" r="5080" b="0"/>
-            <wp:docPr id="32" name="Picture 32"/>
+          <wp:inline distT="0" distB="0" distL="0" distR="0" wp14:anchorId="3997D66E" wp14:editId="530B3343">
+            <wp:extent cx="4723130" cy="8857615"/>
+            <wp:effectExtent l="0" t="0" r="0" b="635"/>
+            <wp:docPr id="10" name="Picture 10"/>
             <wp:cNvGraphicFramePr>
               <a:graphicFrameLocks xmlns:a="http://schemas.openxmlformats.org/drawingml/2006/main" noChangeAspect="1"/>
             </wp:cNvGraphicFramePr>
@@ -1855,13 +2431,13 @@
               <a:graphicData uri="http://schemas.openxmlformats.org/drawingml/2006/picture">
                 <pic:pic xmlns:pic="http://schemas.openxmlformats.org/drawingml/2006/picture">
                   <pic:nvPicPr>
-                    <pic:cNvPr id="0" name="Picture 18"/>
+                    <pic:cNvPr id="0" name="Picture 6"/>
                     <pic:cNvPicPr>
                       <a:picLocks noChangeAspect="1" noChangeArrowheads="1"/>
                     </pic:cNvPicPr>
                   </pic:nvPicPr>
                   <pic:blipFill>
-                    <a:blip r:embed="rId21" cstate="print">
+                    <a:blip r:embed="rId21">
                       <a:extLst>
                         <a:ext uri="{28A0092B-C50C-407E-A947-70E740481C1C}">
                           <a14:useLocalDpi xmlns:a14="http://schemas.microsoft.com/office/drawing/2010/main" val="0"/>
@@ -1876,7 +2452,7 @@
                   <pic:spPr bwMode="auto">
                     <a:xfrm>
                       <a:off x="0" y="0"/>
-                      <a:ext cx="5709920" cy="3742690"/>
+                      <a:ext cx="4723130" cy="8857615"/>
                     </a:xfrm>
                     <a:prstGeom prst="rect">
                       <a:avLst/>
@@ -1892,6 +2468,68 @@
           </wp:inline>
         </w:drawing>
       </w:r>
+    </w:p>
+    <w:p>
+      <w:pPr>
+        <w:pStyle w:val="Heading3"/>
+        <w:rPr>
+          <w:rFonts w:eastAsia="Times New Roman"/>
+          <w:lang w:val="en-US"/>
+        </w:rPr>
+      </w:pPr>
+      <w:bookmarkStart w:id="7" w:name="_Toc103522371"/>
+      <w:r>
+        <w:rPr>
+          <w:rFonts w:eastAsia="Times New Roman"/>
+          <w:lang w:val="en-US"/>
+        </w:rPr>
+        <w:lastRenderedPageBreak/>
+        <w:t xml:space="preserve">7.4.3 </w:t>
+      </w:r>
+      <w:r>
+        <w:rPr>
+          <w:rFonts w:eastAsia="Times New Roman"/>
+        </w:rPr>
+        <w:t>M</w:t>
+      </w:r>
+      <w:r>
+        <w:rPr>
+          <w:rFonts w:eastAsia="Times New Roman"/>
+          <w:lang w:val="en-US"/>
+        </w:rPr>
+        <w:t>ockup UI Web</w:t>
+      </w:r>
+      <w:bookmarkEnd w:id="7"/>
+    </w:p>
+    <w:p>
+      <w:pPr>
+        <w:spacing w:before="240" w:after="240"/>
+        <w:rPr>
+          <w:rFonts w:ascii="Times New Roman" w:eastAsia="Times New Roman" w:hAnsi="Times New Roman" w:cs="Times New Roman"/>
+          <w:sz w:val="26"/>
+          <w:szCs w:val="26"/>
+        </w:rPr>
+      </w:pPr>
+      <w:r>
+        <w:rPr>
+          <w:rFonts w:ascii="Times New Roman" w:eastAsia="Times New Roman" w:hAnsi="Times New Roman" w:cs="Times New Roman"/>
+          <w:b/>
+          <w:bCs/>
+          <w:sz w:val="26"/>
+          <w:szCs w:val="26"/>
+          <w:lang w:val="en-US"/>
+        </w:rPr>
+        <w:t>*Chỉ có chủ trọ mới đăng nhập trên web</w:t>
+      </w:r>
+    </w:p>
+    <w:p>
+      <w:pPr>
+        <w:rPr>
+          <w:rFonts w:ascii="Times New Roman" w:eastAsia="Times New Roman" w:hAnsi="Times New Roman" w:cs="Times New Roman"/>
+          <w:sz w:val="26"/>
+          <w:szCs w:val="26"/>
+        </w:rPr>
+      </w:pPr>
       <w:r>
         <w:rPr>
           <w:rFonts w:ascii="Times New Roman" w:eastAsia="Times New Roman" w:hAnsi="Times New Roman" w:cs="Times New Roman"/>
@@ -1900,10 +2538,10 @@
           <w:szCs w:val="26"/>
         </w:rPr>
         <w:drawing>
-          <wp:inline distT="0" distB="0" distL="0" distR="0" wp14:anchorId="5CB0AF86" wp14:editId="096F3A2E">
+          <wp:inline distT="0" distB="0" distL="0" distR="0" wp14:anchorId="36DDF26F" wp14:editId="16836906">
             <wp:extent cx="5709920" cy="3742690"/>
             <wp:effectExtent l="0" t="0" r="5080" b="0"/>
-            <wp:docPr id="33" name="Picture 33"/>
+            <wp:docPr id="32" name="Picture 32"/>
             <wp:cNvGraphicFramePr>
               <a:graphicFrameLocks xmlns:a="http://schemas.openxmlformats.org/drawingml/2006/main" noChangeAspect="1"/>
             </wp:cNvGraphicFramePr>
@@ -1911,7 +2549,7 @@
               <a:graphicData uri="http://schemas.openxmlformats.org/drawingml/2006/picture">
                 <pic:pic xmlns:pic="http://schemas.openxmlformats.org/drawingml/2006/picture">
                   <pic:nvPicPr>
-                    <pic:cNvPr id="0" name="Picture 19"/>
+                    <pic:cNvPr id="0" name="Picture 18"/>
                     <pic:cNvPicPr>
                       <a:picLocks noChangeAspect="1" noChangeArrowheads="1"/>
                     </pic:cNvPicPr>
@@ -1948,6 +2586,62 @@
           </wp:inline>
         </w:drawing>
       </w:r>
+      <w:r>
+        <w:rPr>
+          <w:rFonts w:ascii="Times New Roman" w:eastAsia="Times New Roman" w:hAnsi="Times New Roman" w:cs="Times New Roman"/>
+          <w:noProof/>
+          <w:sz w:val="26"/>
+          <w:szCs w:val="26"/>
+        </w:rPr>
+        <w:drawing>
+          <wp:inline distT="0" distB="0" distL="0" distR="0" wp14:anchorId="5CB0AF86" wp14:editId="096F3A2E">
+            <wp:extent cx="5709920" cy="3742690"/>
+            <wp:effectExtent l="0" t="0" r="5080" b="0"/>
+            <wp:docPr id="33" name="Picture 33"/>
+            <wp:cNvGraphicFramePr>
+              <a:graphicFrameLocks xmlns:a="http://schemas.openxmlformats.org/drawingml/2006/main" noChangeAspect="1"/>
+            </wp:cNvGraphicFramePr>
+            <a:graphic xmlns:a="http://schemas.openxmlformats.org/drawingml/2006/main">
+              <a:graphicData uri="http://schemas.openxmlformats.org/drawingml/2006/picture">
+                <pic:pic xmlns:pic="http://schemas.openxmlformats.org/drawingml/2006/picture">
+                  <pic:nvPicPr>
+                    <pic:cNvPr id="0" name="Picture 19"/>
+                    <pic:cNvPicPr>
+                      <a:picLocks noChangeAspect="1" noChangeArrowheads="1"/>
+                    </pic:cNvPicPr>
+                  </pic:nvPicPr>
+                  <pic:blipFill>
+                    <a:blip r:embed="rId23" cstate="print">
+                      <a:extLst>
+                        <a:ext uri="{28A0092B-C50C-407E-A947-70E740481C1C}">
+                          <a14:useLocalDpi xmlns:a14="http://schemas.microsoft.com/office/drawing/2010/main" val="0"/>
+                        </a:ext>
+                      </a:extLst>
+                    </a:blip>
+                    <a:srcRect/>
+                    <a:stretch>
+                      <a:fillRect/>
+                    </a:stretch>
+                  </pic:blipFill>
+                  <pic:spPr bwMode="auto">
+                    <a:xfrm>
+                      <a:off x="0" y="0"/>
+                      <a:ext cx="5709920" cy="3742690"/>
+                    </a:xfrm>
+                    <a:prstGeom prst="rect">
+                      <a:avLst/>
+                    </a:prstGeom>
+                    <a:noFill/>
+                    <a:ln>
+                      <a:noFill/>
+                    </a:ln>
+                  </pic:spPr>
+                </pic:pic>
+              </a:graphicData>
+            </a:graphic>
+          </wp:inline>
+        </w:drawing>
+      </w:r>
     </w:p>
     <w:p>
       <w:pPr>
@@ -2001,7 +2695,7 @@
                     </pic:cNvPicPr>
                   </pic:nvPicPr>
                   <pic:blipFill>
-                    <a:blip r:embed="rId23" cstate="print">
+                    <a:blip r:embed="rId24" cstate="print">
                       <a:extLst>
                         <a:ext uri="{28A0092B-C50C-407E-A947-70E740481C1C}">
                           <a14:useLocalDpi xmlns:a14="http://schemas.microsoft.com/office/drawing/2010/main" val="0"/>
@@ -2052,90 +2746,6 @@
                 <pic:pic xmlns:pic="http://schemas.openxmlformats.org/drawingml/2006/picture">
                   <pic:nvPicPr>
                     <pic:cNvPr id="0" name="Picture 22"/>
-                    <pic:cNvPicPr>
-                      <a:picLocks noChangeAspect="1" noChangeArrowheads="1"/>
-                    </pic:cNvPicPr>
-                  </pic:nvPicPr>
-                  <pic:blipFill>
-                    <a:blip r:embed="rId24" cstate="print">
-                      <a:extLst>
-                        <a:ext uri="{28A0092B-C50C-407E-A947-70E740481C1C}">
-                          <a14:useLocalDpi xmlns:a14="http://schemas.microsoft.com/office/drawing/2010/main" val="0"/>
-                        </a:ext>
-                      </a:extLst>
-                    </a:blip>
-                    <a:srcRect/>
-                    <a:stretch>
-                      <a:fillRect/>
-                    </a:stretch>
-                  </pic:blipFill>
-                  <pic:spPr bwMode="auto">
-                    <a:xfrm>
-                      <a:off x="0" y="0"/>
-                      <a:ext cx="5709920" cy="3742690"/>
-                    </a:xfrm>
-                    <a:prstGeom prst="rect">
-                      <a:avLst/>
-                    </a:prstGeom>
-                    <a:noFill/>
-                    <a:ln>
-                      <a:noFill/>
-                    </a:ln>
-                  </pic:spPr>
-                </pic:pic>
-              </a:graphicData>
-            </a:graphic>
-          </wp:inline>
-        </w:drawing>
-      </w:r>
-    </w:p>
-    <w:p>
-      <w:pPr>
-        <w:spacing w:after="160" w:line="259" w:lineRule="auto"/>
-        <w:rPr>
-          <w:rFonts w:ascii="Times New Roman" w:eastAsia="Times New Roman" w:hAnsi="Times New Roman" w:cs="Times New Roman"/>
-          <w:sz w:val="26"/>
-          <w:szCs w:val="26"/>
-        </w:rPr>
-      </w:pPr>
-      <w:r>
-        <w:rPr>
-          <w:rFonts w:ascii="Times New Roman" w:eastAsia="Times New Roman" w:hAnsi="Times New Roman" w:cs="Times New Roman"/>
-          <w:sz w:val="26"/>
-          <w:szCs w:val="26"/>
-        </w:rPr>
-        <w:br w:type="page"/>
-      </w:r>
-    </w:p>
-    <w:p>
-      <w:pPr>
-        <w:rPr>
-          <w:rFonts w:ascii="Times New Roman" w:eastAsia="Times New Roman" w:hAnsi="Times New Roman" w:cs="Times New Roman"/>
-          <w:sz w:val="26"/>
-          <w:szCs w:val="26"/>
-        </w:rPr>
-      </w:pPr>
-      <w:r>
-        <w:rPr>
-          <w:rFonts w:ascii="Times New Roman" w:eastAsia="Times New Roman" w:hAnsi="Times New Roman" w:cs="Times New Roman"/>
-          <w:noProof/>
-          <w:sz w:val="26"/>
-          <w:szCs w:val="26"/>
-        </w:rPr>
-        <w:lastRenderedPageBreak/>
-        <w:drawing>
-          <wp:inline distT="0" distB="0" distL="0" distR="0" wp14:anchorId="169A6BC1" wp14:editId="0AA0ED27">
-            <wp:extent cx="5709920" cy="3742690"/>
-            <wp:effectExtent l="0" t="0" r="5080" b="0"/>
-            <wp:docPr id="37" name="Picture 37"/>
-            <wp:cNvGraphicFramePr>
-              <a:graphicFrameLocks xmlns:a="http://schemas.openxmlformats.org/drawingml/2006/main" noChangeAspect="1"/>
-            </wp:cNvGraphicFramePr>
-            <a:graphic xmlns:a="http://schemas.openxmlformats.org/drawingml/2006/main">
-              <a:graphicData uri="http://schemas.openxmlformats.org/drawingml/2006/picture">
-                <pic:pic xmlns:pic="http://schemas.openxmlformats.org/drawingml/2006/picture">
-                  <pic:nvPicPr>
-                    <pic:cNvPr id="0" name="Picture 23"/>
                     <pic:cNvPicPr>
                       <a:picLocks noChangeAspect="1" noChangeArrowheads="1"/>
                     </pic:cNvPicPr>
@@ -2172,6 +2782,33 @@
           </wp:inline>
         </w:drawing>
       </w:r>
+    </w:p>
+    <w:p>
+      <w:pPr>
+        <w:spacing w:after="160" w:line="259" w:lineRule="auto"/>
+        <w:rPr>
+          <w:rFonts w:ascii="Times New Roman" w:eastAsia="Times New Roman" w:hAnsi="Times New Roman" w:cs="Times New Roman"/>
+          <w:sz w:val="26"/>
+          <w:szCs w:val="26"/>
+        </w:rPr>
+      </w:pPr>
+      <w:r>
+        <w:rPr>
+          <w:rFonts w:ascii="Times New Roman" w:eastAsia="Times New Roman" w:hAnsi="Times New Roman" w:cs="Times New Roman"/>
+          <w:sz w:val="26"/>
+          <w:szCs w:val="26"/>
+        </w:rPr>
+        <w:br w:type="page"/>
+      </w:r>
+    </w:p>
+    <w:p>
+      <w:pPr>
+        <w:rPr>
+          <w:rFonts w:ascii="Times New Roman" w:eastAsia="Times New Roman" w:hAnsi="Times New Roman" w:cs="Times New Roman"/>
+          <w:sz w:val="26"/>
+          <w:szCs w:val="26"/>
+        </w:rPr>
+      </w:pPr>
       <w:r>
         <w:rPr>
           <w:rFonts w:ascii="Times New Roman" w:eastAsia="Times New Roman" w:hAnsi="Times New Roman" w:cs="Times New Roman"/>
@@ -2179,11 +2816,12 @@
           <w:sz w:val="26"/>
           <w:szCs w:val="26"/>
         </w:rPr>
+        <w:lastRenderedPageBreak/>
         <w:drawing>
-          <wp:inline distT="0" distB="0" distL="0" distR="0" wp14:anchorId="578B8F0F" wp14:editId="71BB52E3">
+          <wp:inline distT="0" distB="0" distL="0" distR="0" wp14:anchorId="169A6BC1" wp14:editId="0AA0ED27">
             <wp:extent cx="5709920" cy="3742690"/>
             <wp:effectExtent l="0" t="0" r="5080" b="0"/>
-            <wp:docPr id="38" name="Picture 38"/>
+            <wp:docPr id="37" name="Picture 37"/>
             <wp:cNvGraphicFramePr>
               <a:graphicFrameLocks xmlns:a="http://schemas.openxmlformats.org/drawingml/2006/main" noChangeAspect="1"/>
             </wp:cNvGraphicFramePr>
@@ -2191,7 +2829,7 @@
               <a:graphicData uri="http://schemas.openxmlformats.org/drawingml/2006/picture">
                 <pic:pic xmlns:pic="http://schemas.openxmlformats.org/drawingml/2006/picture">
                   <pic:nvPicPr>
-                    <pic:cNvPr id="0" name="Picture 24"/>
+                    <pic:cNvPr id="0" name="Picture 23"/>
                     <pic:cNvPicPr>
                       <a:picLocks noChangeAspect="1" noChangeArrowheads="1"/>
                     </pic:cNvPicPr>
@@ -2228,6 +2866,62 @@
           </wp:inline>
         </w:drawing>
       </w:r>
+      <w:r>
+        <w:rPr>
+          <w:rFonts w:ascii="Times New Roman" w:eastAsia="Times New Roman" w:hAnsi="Times New Roman" w:cs="Times New Roman"/>
+          <w:noProof/>
+          <w:sz w:val="26"/>
+          <w:szCs w:val="26"/>
+        </w:rPr>
+        <w:drawing>
+          <wp:inline distT="0" distB="0" distL="0" distR="0" wp14:anchorId="578B8F0F" wp14:editId="71BB52E3">
+            <wp:extent cx="5709920" cy="3742690"/>
+            <wp:effectExtent l="0" t="0" r="5080" b="0"/>
+            <wp:docPr id="38" name="Picture 38"/>
+            <wp:cNvGraphicFramePr>
+              <a:graphicFrameLocks xmlns:a="http://schemas.openxmlformats.org/drawingml/2006/main" noChangeAspect="1"/>
+            </wp:cNvGraphicFramePr>
+            <a:graphic xmlns:a="http://schemas.openxmlformats.org/drawingml/2006/main">
+              <a:graphicData uri="http://schemas.openxmlformats.org/drawingml/2006/picture">
+                <pic:pic xmlns:pic="http://schemas.openxmlformats.org/drawingml/2006/picture">
+                  <pic:nvPicPr>
+                    <pic:cNvPr id="0" name="Picture 24"/>
+                    <pic:cNvPicPr>
+                      <a:picLocks noChangeAspect="1" noChangeArrowheads="1"/>
+                    </pic:cNvPicPr>
+                  </pic:nvPicPr>
+                  <pic:blipFill>
+                    <a:blip r:embed="rId27" cstate="print">
+                      <a:extLst>
+                        <a:ext uri="{28A0092B-C50C-407E-A947-70E740481C1C}">
+                          <a14:useLocalDpi xmlns:a14="http://schemas.microsoft.com/office/drawing/2010/main" val="0"/>
+                        </a:ext>
+                      </a:extLst>
+                    </a:blip>
+                    <a:srcRect/>
+                    <a:stretch>
+                      <a:fillRect/>
+                    </a:stretch>
+                  </pic:blipFill>
+                  <pic:spPr bwMode="auto">
+                    <a:xfrm>
+                      <a:off x="0" y="0"/>
+                      <a:ext cx="5709920" cy="3742690"/>
+                    </a:xfrm>
+                    <a:prstGeom prst="rect">
+                      <a:avLst/>
+                    </a:prstGeom>
+                    <a:noFill/>
+                    <a:ln>
+                      <a:noFill/>
+                    </a:ln>
+                  </pic:spPr>
+                </pic:pic>
+              </a:graphicData>
+            </a:graphic>
+          </wp:inline>
+        </w:drawing>
+      </w:r>
     </w:p>
     <w:p>
       <w:pPr>
@@ -2281,7 +2975,7 @@
                     </pic:cNvPicPr>
                   </pic:nvPicPr>
                   <pic:blipFill>
-                    <a:blip r:embed="rId27" cstate="print">
+                    <a:blip r:embed="rId28" cstate="print">
                       <a:extLst>
                         <a:ext uri="{28A0092B-C50C-407E-A947-70E740481C1C}">
                           <a14:useLocalDpi xmlns:a14="http://schemas.microsoft.com/office/drawing/2010/main" val="0"/>
@@ -2781,6 +3475,71 @@
       <w:lang w:val="vi"/>
     </w:rPr>
   </w:style>
+  <w:style w:type="paragraph" w:styleId="Heading1">
+    <w:name w:val="heading 1"/>
+    <w:basedOn w:val="Normal"/>
+    <w:next w:val="Normal"/>
+    <w:link w:val="Heading1Char"/>
+    <w:uiPriority w:val="9"/>
+    <w:qFormat/>
+    <w:rsid w:val="003445B6"/>
+    <w:pPr>
+      <w:keepNext/>
+      <w:keepLines/>
+      <w:spacing w:before="240"/>
+      <w:outlineLvl w:val="0"/>
+    </w:pPr>
+    <w:rPr>
+      <w:rFonts w:ascii="Times New Roman" w:eastAsiaTheme="majorEastAsia" w:hAnsi="Times New Roman" w:cstheme="majorBidi"/>
+      <w:b/>
+      <w:sz w:val="32"/>
+      <w:szCs w:val="32"/>
+    </w:rPr>
+  </w:style>
+  <w:style w:type="paragraph" w:styleId="Heading2">
+    <w:name w:val="heading 2"/>
+    <w:basedOn w:val="Normal"/>
+    <w:next w:val="Normal"/>
+    <w:link w:val="Heading2Char"/>
+    <w:uiPriority w:val="9"/>
+    <w:unhideWhenUsed/>
+    <w:qFormat/>
+    <w:rsid w:val="003445B6"/>
+    <w:pPr>
+      <w:keepNext/>
+      <w:keepLines/>
+      <w:spacing w:before="40"/>
+      <w:outlineLvl w:val="1"/>
+    </w:pPr>
+    <w:rPr>
+      <w:rFonts w:ascii="Times New Roman" w:eastAsiaTheme="majorEastAsia" w:hAnsi="Times New Roman" w:cstheme="majorBidi"/>
+      <w:b/>
+      <w:sz w:val="26"/>
+      <w:szCs w:val="26"/>
+    </w:rPr>
+  </w:style>
+  <w:style w:type="paragraph" w:styleId="Heading3">
+    <w:name w:val="heading 3"/>
+    <w:basedOn w:val="Normal"/>
+    <w:next w:val="Normal"/>
+    <w:link w:val="Heading3Char"/>
+    <w:uiPriority w:val="9"/>
+    <w:unhideWhenUsed/>
+    <w:qFormat/>
+    <w:rsid w:val="003445B6"/>
+    <w:pPr>
+      <w:keepNext/>
+      <w:keepLines/>
+      <w:spacing w:before="40"/>
+      <w:outlineLvl w:val="2"/>
+    </w:pPr>
+    <w:rPr>
+      <w:rFonts w:ascii="Times New Roman" w:eastAsiaTheme="majorEastAsia" w:hAnsi="Times New Roman" w:cstheme="majorBidi"/>
+      <w:b/>
+      <w:sz w:val="24"/>
+      <w:szCs w:val="24"/>
+    </w:rPr>
+  </w:style>
   <w:style w:type="character" w:default="1" w:styleId="DefaultParagraphFont">
     <w:name w:val="Default Paragraph Font"/>
     <w:uiPriority w:val="1"/>
@@ -2880,6 +3639,116 @@
     <w:name w:val="apple-tab-span"/>
     <w:basedOn w:val="DefaultParagraphFont"/>
     <w:rsid w:val="001910AA"/>
+  </w:style>
+  <w:style w:type="character" w:customStyle="1" w:styleId="Heading1Char">
+    <w:name w:val="Heading 1 Char"/>
+    <w:basedOn w:val="DefaultParagraphFont"/>
+    <w:link w:val="Heading1"/>
+    <w:uiPriority w:val="9"/>
+    <w:rsid w:val="003445B6"/>
+    <w:rPr>
+      <w:rFonts w:ascii="Times New Roman" w:eastAsiaTheme="majorEastAsia" w:hAnsi="Times New Roman" w:cstheme="majorBidi"/>
+      <w:b/>
+      <w:sz w:val="32"/>
+      <w:szCs w:val="32"/>
+      <w:lang w:val="vi"/>
+    </w:rPr>
+  </w:style>
+  <w:style w:type="character" w:customStyle="1" w:styleId="Heading2Char">
+    <w:name w:val="Heading 2 Char"/>
+    <w:basedOn w:val="DefaultParagraphFont"/>
+    <w:link w:val="Heading2"/>
+    <w:uiPriority w:val="9"/>
+    <w:rsid w:val="003445B6"/>
+    <w:rPr>
+      <w:rFonts w:ascii="Times New Roman" w:eastAsiaTheme="majorEastAsia" w:hAnsi="Times New Roman" w:cstheme="majorBidi"/>
+      <w:b/>
+      <w:sz w:val="26"/>
+      <w:szCs w:val="26"/>
+      <w:lang w:val="vi"/>
+    </w:rPr>
+  </w:style>
+  <w:style w:type="character" w:customStyle="1" w:styleId="Heading3Char">
+    <w:name w:val="Heading 3 Char"/>
+    <w:basedOn w:val="DefaultParagraphFont"/>
+    <w:link w:val="Heading3"/>
+    <w:uiPriority w:val="9"/>
+    <w:rsid w:val="003445B6"/>
+    <w:rPr>
+      <w:rFonts w:ascii="Times New Roman" w:eastAsiaTheme="majorEastAsia" w:hAnsi="Times New Roman" w:cstheme="majorBidi"/>
+      <w:b/>
+      <w:sz w:val="24"/>
+      <w:szCs w:val="24"/>
+      <w:lang w:val="vi"/>
+    </w:rPr>
+  </w:style>
+  <w:style w:type="paragraph" w:styleId="TOCHeading">
+    <w:name w:val="TOC Heading"/>
+    <w:basedOn w:val="Heading1"/>
+    <w:next w:val="Normal"/>
+    <w:uiPriority w:val="39"/>
+    <w:unhideWhenUsed/>
+    <w:qFormat/>
+    <w:rsid w:val="003445B6"/>
+    <w:pPr>
+      <w:spacing w:line="259" w:lineRule="auto"/>
+      <w:outlineLvl w:val="9"/>
+    </w:pPr>
+    <w:rPr>
+      <w:rFonts w:asciiTheme="majorHAnsi" w:hAnsiTheme="majorHAnsi"/>
+      <w:b w:val="0"/>
+      <w:color w:val="2F5496" w:themeColor="accent1" w:themeShade="BF"/>
+      <w:lang w:val="en-US"/>
+    </w:rPr>
+  </w:style>
+  <w:style w:type="paragraph" w:styleId="TOC1">
+    <w:name w:val="toc 1"/>
+    <w:basedOn w:val="Normal"/>
+    <w:next w:val="Normal"/>
+    <w:autoRedefine/>
+    <w:uiPriority w:val="39"/>
+    <w:unhideWhenUsed/>
+    <w:rsid w:val="003445B6"/>
+    <w:pPr>
+      <w:spacing w:after="100"/>
+    </w:pPr>
+  </w:style>
+  <w:style w:type="paragraph" w:styleId="TOC2">
+    <w:name w:val="toc 2"/>
+    <w:basedOn w:val="Normal"/>
+    <w:next w:val="Normal"/>
+    <w:autoRedefine/>
+    <w:uiPriority w:val="39"/>
+    <w:unhideWhenUsed/>
+    <w:rsid w:val="003445B6"/>
+    <w:pPr>
+      <w:spacing w:after="100"/>
+      <w:ind w:left="220"/>
+    </w:pPr>
+  </w:style>
+  <w:style w:type="paragraph" w:styleId="TOC3">
+    <w:name w:val="toc 3"/>
+    <w:basedOn w:val="Normal"/>
+    <w:next w:val="Normal"/>
+    <w:autoRedefine/>
+    <w:uiPriority w:val="39"/>
+    <w:unhideWhenUsed/>
+    <w:rsid w:val="003445B6"/>
+    <w:pPr>
+      <w:spacing w:after="100"/>
+      <w:ind w:left="440"/>
+    </w:pPr>
+  </w:style>
+  <w:style w:type="character" w:styleId="Hyperlink">
+    <w:name w:val="Hyperlink"/>
+    <w:basedOn w:val="DefaultParagraphFont"/>
+    <w:uiPriority w:val="99"/>
+    <w:unhideWhenUsed/>
+    <w:rsid w:val="003445B6"/>
+    <w:rPr>
+      <w:color w:val="0563C1" w:themeColor="hyperlink"/>
+      <w:u w:val="single"/>
+    </w:rPr>
   </w:style>
 </w:styles>
 </file>
@@ -3177,4 +4046,16 @@
     </a:ext>
   </a:extLst>
 </a:theme>
+</file>
+
+<file path=customXml/item1.xml><?xml version="1.0" encoding="utf-8"?>
+<b:Sources xmlns:b="http://schemas.openxmlformats.org/officeDocument/2006/bibliography" xmlns="http://schemas.openxmlformats.org/officeDocument/2006/bibliography" SelectedStyle="\APASixthEditionOfficeOnline.xsl" StyleName="APA" Version="6"/>
+</file>
+
+<file path=customXml/itemProps1.xml><?xml version="1.0" encoding="utf-8"?>
+<ds:datastoreItem xmlns:ds="http://schemas.openxmlformats.org/officeDocument/2006/customXml" ds:itemID="{230682CE-9597-42B2-A1C9-04746B3394A9}">
+  <ds:schemaRefs>
+    <ds:schemaRef ds:uri="http://schemas.openxmlformats.org/officeDocument/2006/bibliography"/>
+  </ds:schemaRefs>
+</ds:datastoreItem>
 </file>
</xml_diff>